<commit_message>
More updated to resume pdf and word
</commit_message>
<xml_diff>
--- a/src/assets/pdf/ameyrupji_resume.docx
+++ b/src/assets/pdf/ameyrupji_resume.docx
@@ -103,15 +103,7 @@
         <w:rPr>
           <w:noProof/>
         </w:rPr>
-        <w:t xml:space="preserve">Key strengths include sharp analytical skills, a constant focus </w:t>
-      </w:r>
-      <w:bookmarkStart w:id="0" w:name="_GoBack"/>
-      <w:bookmarkEnd w:id="0"/>
-      <w:r>
-        <w:rPr>
-          <w:noProof/>
-        </w:rPr>
-        <w:t>on quality and process improvements, good software engineering and problem-solving capabilities, and excellent communication skills to engage business and technology stakeholders.</w:t>
+        <w:t>Key strengths include sharp analytical skills, a constant focus on quality and process improvements, good software engineering and problem-solving capabilities, and excellent communication skills to engage business and technology stakeholders.</w:t>
       </w:r>
     </w:p>
     <w:p>
@@ -1110,7 +1102,7 @@
         <mc:AlternateContent>
           <mc:Choice Requires="wps">
             <w:drawing>
-              <wp:anchor distT="0" distB="0" distL="114300" distR="114300" simplePos="0" relativeHeight="251663360" behindDoc="0" locked="0" layoutInCell="1" allowOverlap="1" wp14:anchorId="2176653C" wp14:editId="07ECB3AE">
+              <wp:anchor distT="0" distB="0" distL="114300" distR="114300" simplePos="0" relativeHeight="251663360" behindDoc="0" locked="0" layoutInCell="1" allowOverlap="1" wp14:anchorId="2176653C" wp14:editId="28D2CB07">
                 <wp:simplePos x="0" y="0"/>
                 <wp:positionH relativeFrom="column">
                   <wp:posOffset>-237253</wp:posOffset>
@@ -1136,7 +1128,7 @@
                           <a:avLst/>
                         </a:prstGeom>
                         <a:solidFill>
-                          <a:schemeClr val="bg1"/>
+                          <a:srgbClr val="EFEFEF"/>
                         </a:solidFill>
                         <a:ln w="25400">
                           <a:solidFill>
@@ -1176,7 +1168,7 @@
           </mc:Choice>
           <mc:Fallback>
             <w:pict>
-              <v:oval w14:anchorId="257E7E45" id="Oval 19" o:spid="_x0000_s1026" style="position:absolute;margin-left:-18.7pt;margin-top:20.5pt;width:9.4pt;height:9.4pt;z-index:251663360;visibility:visible;mso-wrap-style:square;mso-wrap-distance-left:9pt;mso-wrap-distance-top:0;mso-wrap-distance-right:9pt;mso-wrap-distance-bottom:0;mso-position-horizontal:absolute;mso-position-horizontal-relative:text;mso-position-vertical:absolute;mso-position-vertical-relative:text;v-text-anchor:middle" o:gfxdata="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" fillcolor="white [3212]" strokecolor="#a5a5a5 [2092]" strokeweight="2pt">
+              <v:oval w14:anchorId="1A356FB9" id="Oval 19" o:spid="_x0000_s1026" style="position:absolute;margin-left:-18.7pt;margin-top:20.5pt;width:9.4pt;height:9.4pt;z-index:251663360;visibility:visible;mso-wrap-style:square;mso-wrap-distance-left:9pt;mso-wrap-distance-top:0;mso-wrap-distance-right:9pt;mso-wrap-distance-bottom:0;mso-position-horizontal:absolute;mso-position-horizontal-relative:text;mso-position-vertical:absolute;mso-position-vertical-relative:text;v-text-anchor:middle" o:gfxdata="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" fillcolor="#efefef" strokecolor="#a5a5a5 [2092]" strokeweight="2pt">
                 <v:stroke joinstyle="miter"/>
               </v:oval>
             </w:pict>
@@ -1346,7 +1338,12 @@
         <w:jc w:val="both"/>
       </w:pPr>
       <w:r>
-        <w:t>Developed a scalable, cloud-based data mastering platform to consolidate, organize, aggregate, and enrich healthcare entities like patients, providers, payers, and practices.</w:t>
+        <w:t>Developed a scalable, cloud-based data mastering platform to consolidate, organiz</w:t>
+      </w:r>
+      <w:bookmarkStart w:id="0" w:name="_GoBack"/>
+      <w:bookmarkEnd w:id="0"/>
+      <w:r>
+        <w:t>e, aggregate, and enrich healthcare entities like patients, providers, payers, and practices.</w:t>
       </w:r>
     </w:p>
     <w:p>
@@ -1522,7 +1519,7 @@
         <mc:AlternateContent>
           <mc:Choice Requires="wps">
             <w:drawing>
-              <wp:anchor distT="0" distB="0" distL="114300" distR="114300" simplePos="0" relativeHeight="251665408" behindDoc="0" locked="0" layoutInCell="1" allowOverlap="1" wp14:anchorId="38061CEE" wp14:editId="0FFCFF5C">
+              <wp:anchor distT="0" distB="0" distL="114300" distR="114300" simplePos="0" relativeHeight="251665408" behindDoc="0" locked="0" layoutInCell="1" allowOverlap="1" wp14:anchorId="38061CEE" wp14:editId="39C396B2">
                 <wp:simplePos x="0" y="0"/>
                 <wp:positionH relativeFrom="column">
                   <wp:posOffset>-237888</wp:posOffset>
@@ -1548,7 +1545,7 @@
                           <a:avLst/>
                         </a:prstGeom>
                         <a:solidFill>
-                          <a:schemeClr val="bg1"/>
+                          <a:srgbClr val="EFEFEF"/>
                         </a:solidFill>
                         <a:ln w="25400">
                           <a:solidFill>
@@ -1588,7 +1585,7 @@
           </mc:Choice>
           <mc:Fallback>
             <w:pict>
-              <v:oval w14:anchorId="474AC3A3" id="Oval 20" o:spid="_x0000_s1026" style="position:absolute;margin-left:-18.75pt;margin-top:8.05pt;width:9.4pt;height:9.4pt;z-index:251665408;visibility:visible;mso-wrap-style:square;mso-wrap-distance-left:9pt;mso-wrap-distance-top:0;mso-wrap-distance-right:9pt;mso-wrap-distance-bottom:0;mso-position-horizontal:absolute;mso-position-horizontal-relative:text;mso-position-vertical:absolute;mso-position-vertical-relative:text;v-text-anchor:middle" o:gfxdata="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" fillcolor="white [3212]" strokecolor="#a5a5a5 [2092]" strokeweight="2pt">
+              <v:oval w14:anchorId="6404DD9A" id="Oval 20" o:spid="_x0000_s1026" style="position:absolute;margin-left:-18.75pt;margin-top:8.05pt;width:9.4pt;height:9.4pt;z-index:251665408;visibility:visible;mso-wrap-style:square;mso-wrap-distance-left:9pt;mso-wrap-distance-top:0;mso-wrap-distance-right:9pt;mso-wrap-distance-bottom:0;mso-position-horizontal:absolute;mso-position-horizontal-relative:text;mso-position-vertical:absolute;mso-position-vertical-relative:text;v-text-anchor:middle" o:gfxdata="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" fillcolor="#efefef" strokecolor="#a5a5a5 [2092]" strokeweight="2pt">
                 <v:stroke joinstyle="miter"/>
               </v:oval>
             </w:pict>
@@ -1811,7 +1808,7 @@
         <mc:AlternateContent>
           <mc:Choice Requires="wps">
             <w:drawing>
-              <wp:anchor distT="0" distB="0" distL="114300" distR="114300" simplePos="0" relativeHeight="251667456" behindDoc="0" locked="0" layoutInCell="1" allowOverlap="1" wp14:anchorId="0E535A8B" wp14:editId="0F08A115">
+              <wp:anchor distT="0" distB="0" distL="114300" distR="114300" simplePos="0" relativeHeight="251667456" behindDoc="0" locked="0" layoutInCell="1" allowOverlap="1" wp14:anchorId="0E535A8B" wp14:editId="1F790BA0">
                 <wp:simplePos x="0" y="0"/>
                 <wp:positionH relativeFrom="column">
                   <wp:posOffset>-237490</wp:posOffset>
@@ -1837,7 +1834,7 @@
                           <a:avLst/>
                         </a:prstGeom>
                         <a:solidFill>
-                          <a:schemeClr val="bg1"/>
+                          <a:srgbClr val="EFEFEF"/>
                         </a:solidFill>
                         <a:ln w="25400">
                           <a:solidFill>
@@ -1877,7 +1874,7 @@
           </mc:Choice>
           <mc:Fallback>
             <w:pict>
-              <v:oval w14:anchorId="14A848DF" id="Oval 21" o:spid="_x0000_s1026" style="position:absolute;margin-left:-18.7pt;margin-top:8.45pt;width:9.4pt;height:9.4pt;z-index:251667456;visibility:visible;mso-wrap-style:square;mso-wrap-distance-left:9pt;mso-wrap-distance-top:0;mso-wrap-distance-right:9pt;mso-wrap-distance-bottom:0;mso-position-horizontal:absolute;mso-position-horizontal-relative:text;mso-position-vertical:absolute;mso-position-vertical-relative:text;v-text-anchor:middle" o:gfxdata="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" fillcolor="white [3212]" strokecolor="#a5a5a5 [2092]" strokeweight="2pt">
+              <v:oval w14:anchorId="394CA7C5" id="Oval 21" o:spid="_x0000_s1026" style="position:absolute;margin-left:-18.7pt;margin-top:8.45pt;width:9.4pt;height:9.4pt;z-index:251667456;visibility:visible;mso-wrap-style:square;mso-wrap-distance-left:9pt;mso-wrap-distance-top:0;mso-wrap-distance-right:9pt;mso-wrap-distance-bottom:0;mso-position-horizontal:absolute;mso-position-horizontal-relative:text;mso-position-vertical:absolute;mso-position-vertical-relative:text;v-text-anchor:middle" o:gfxdata="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" fillcolor="#efefef" strokecolor="#a5a5a5 [2092]" strokeweight="2pt">
                 <v:stroke joinstyle="miter"/>
               </v:oval>
             </w:pict>
@@ -2112,7 +2109,7 @@
         <mc:AlternateContent>
           <mc:Choice Requires="wps">
             <w:drawing>
-              <wp:anchor distT="0" distB="0" distL="114300" distR="114300" simplePos="0" relativeHeight="251669504" behindDoc="0" locked="0" layoutInCell="1" allowOverlap="1" wp14:anchorId="40DCFF9D" wp14:editId="29A5272D">
+              <wp:anchor distT="0" distB="0" distL="114300" distR="114300" simplePos="0" relativeHeight="251669504" behindDoc="0" locked="0" layoutInCell="1" allowOverlap="1" wp14:anchorId="40DCFF9D" wp14:editId="01BFAE41">
                 <wp:simplePos x="0" y="0"/>
                 <wp:positionH relativeFrom="column">
                   <wp:posOffset>-237253</wp:posOffset>
@@ -2138,7 +2135,7 @@
                           <a:avLst/>
                         </a:prstGeom>
                         <a:solidFill>
-                          <a:schemeClr val="bg1"/>
+                          <a:srgbClr val="EFEFEF"/>
                         </a:solidFill>
                         <a:ln w="25400">
                           <a:solidFill>
@@ -2181,7 +2178,7 @@
           </mc:Choice>
           <mc:Fallback>
             <w:pict>
-              <v:oval w14:anchorId="6EBA4195" id="Oval 22" o:spid="_x0000_s1026" style="position:absolute;margin-left:-18.7pt;margin-top:8.6pt;width:9.4pt;height:9.4pt;z-index:251669504;visibility:visible;mso-wrap-style:square;mso-height-percent:0;mso-wrap-distance-left:9pt;mso-wrap-distance-top:0;mso-wrap-distance-right:9pt;mso-wrap-distance-bottom:0;mso-position-horizontal:absolute;mso-position-horizontal-relative:text;mso-position-vertical:absolute;mso-position-vertical-relative:text;mso-height-percent:0;mso-height-relative:margin;v-text-anchor:middle" o:gfxdata="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" fillcolor="white [3212]" strokecolor="#a5a5a5 [2092]" strokeweight="2pt">
+              <v:oval w14:anchorId="224D3586" id="Oval 22" o:spid="_x0000_s1026" style="position:absolute;margin-left:-18.7pt;margin-top:8.6pt;width:9.4pt;height:9.4pt;z-index:251669504;visibility:visible;mso-wrap-style:square;mso-height-percent:0;mso-wrap-distance-left:9pt;mso-wrap-distance-top:0;mso-wrap-distance-right:9pt;mso-wrap-distance-bottom:0;mso-position-horizontal:absolute;mso-position-horizontal-relative:text;mso-position-vertical:absolute;mso-position-vertical-relative:text;mso-height-percent:0;mso-height-relative:margin;v-text-anchor:middle" o:gfxdata="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" fillcolor="#efefef" strokecolor="#a5a5a5 [2092]" strokeweight="2pt">
                 <v:stroke joinstyle="miter"/>
               </v:oval>
             </w:pict>
@@ -2260,7 +2257,7 @@
         <mc:AlternateContent>
           <mc:Choice Requires="wps">
             <w:drawing>
-              <wp:anchor distT="0" distB="0" distL="114300" distR="114300" simplePos="0" relativeHeight="251671552" behindDoc="0" locked="0" layoutInCell="1" allowOverlap="1" wp14:anchorId="00EA722C" wp14:editId="46F16BF7">
+              <wp:anchor distT="0" distB="0" distL="114300" distR="114300" simplePos="0" relativeHeight="251671552" behindDoc="0" locked="0" layoutInCell="1" allowOverlap="1" wp14:anchorId="00EA722C" wp14:editId="318C9EC6">
                 <wp:simplePos x="0" y="0"/>
                 <wp:positionH relativeFrom="column">
                   <wp:posOffset>-235983</wp:posOffset>
@@ -2286,7 +2283,7 @@
                           <a:avLst/>
                         </a:prstGeom>
                         <a:solidFill>
-                          <a:schemeClr val="bg1"/>
+                          <a:srgbClr val="EFEFEF"/>
                         </a:solidFill>
                         <a:ln w="25400">
                           <a:solidFill>
@@ -2332,7 +2329,7 @@
           </mc:Choice>
           <mc:Fallback>
             <w:pict>
-              <v:oval w14:anchorId="6B6AC043" id="Oval 23" o:spid="_x0000_s1026" style="position:absolute;margin-left:-18.6pt;margin-top:14.35pt;width:9.4pt;height:9.4pt;z-index:251671552;visibility:visible;mso-wrap-style:square;mso-width-percent:0;mso-height-percent:0;mso-wrap-distance-left:9pt;mso-wrap-distance-top:0;mso-wrap-distance-right:9pt;mso-wrap-distance-bottom:0;mso-position-horizontal:absolute;mso-position-horizontal-relative:text;mso-position-vertical:absolute;mso-position-vertical-relative:text;mso-width-percent:0;mso-height-percent:0;mso-width-relative:margin;mso-height-relative:margin;v-text-anchor:middle" o:gfxdata="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" fillcolor="white [3212]" strokecolor="#a5a5a5 [2092]" strokeweight="2pt">
+              <v:oval w14:anchorId="2C740954" id="Oval 23" o:spid="_x0000_s1026" style="position:absolute;margin-left:-18.6pt;margin-top:14.35pt;width:9.4pt;height:9.4pt;z-index:251671552;visibility:visible;mso-wrap-style:square;mso-width-percent:0;mso-height-percent:0;mso-wrap-distance-left:9pt;mso-wrap-distance-top:0;mso-wrap-distance-right:9pt;mso-wrap-distance-bottom:0;mso-position-horizontal:absolute;mso-position-horizontal-relative:text;mso-position-vertical:absolute;mso-position-vertical-relative:text;mso-width-percent:0;mso-height-percent:0;mso-width-relative:margin;mso-height-relative:margin;v-text-anchor:middle" o:gfxdata="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" fillcolor="#efefef" strokecolor="#a5a5a5 [2092]" strokeweight="2pt">
                 <v:stroke joinstyle="miter"/>
               </v:oval>
             </w:pict>
@@ -5087,7 +5084,7 @@
 </file>
 
 <file path=customXml/itemProps1.xml><?xml version="1.0" encoding="utf-8"?>
-<ds:datastoreItem xmlns:ds="http://schemas.openxmlformats.org/officeDocument/2006/customXml" ds:itemID="{FE371116-7B6E-AD48-A6BF-C270FD42CBC5}">
+<ds:datastoreItem xmlns:ds="http://schemas.openxmlformats.org/officeDocument/2006/customXml" ds:itemID="{F3890DB9-835E-9045-997E-B322018291B8}">
   <ds:schemaRefs>
     <ds:schemaRef ds:uri="http://schemas.openxmlformats.org/officeDocument/2006/bibliography"/>
   </ds:schemaRefs>

</xml_diff>